<commit_message>
feat(comment): Add role + get all comments
</commit_message>
<xml_diff>
--- a/z-prj-files/JDT.docx
+++ b/z-prj-files/JDT.docx
@@ -4,6 +4,9 @@
   <w:body>
     <w:p>
       <w:r>
+        <w:rPr>
+          <w:noProof/>
+        </w:rPr>
         <w:drawing>
           <wp:inline distT="0" distB="0" distL="0" distR="0" wp14:anchorId="723D8AE0" wp14:editId="5DEB3F6B">
             <wp:extent cx="5760720" cy="1718945"/>
@@ -29,6 +32,46 @@
                     <a:xfrm>
                       <a:off x="0" y="0"/>
                       <a:ext cx="5760720" cy="1718945"/>
+                    </a:xfrm>
+                    <a:prstGeom prst="rect">
+                      <a:avLst/>
+                    </a:prstGeom>
+                  </pic:spPr>
+                </pic:pic>
+              </a:graphicData>
+            </a:graphic>
+          </wp:inline>
+        </w:drawing>
+      </w:r>
+    </w:p>
+    <w:p/>
+    <w:p>
+      <w:r>
+        <w:drawing>
+          <wp:inline distT="0" distB="0" distL="0" distR="0" wp14:anchorId="531FA90A" wp14:editId="52C6084B">
+            <wp:extent cx="5760720" cy="1997075"/>
+            <wp:effectExtent l="0" t="0" r="0" b="3175"/>
+            <wp:docPr id="1096327982" name="Image 1"/>
+            <wp:cNvGraphicFramePr>
+              <a:graphicFrameLocks xmlns:a="http://schemas.openxmlformats.org/drawingml/2006/main" noChangeAspect="1"/>
+            </wp:cNvGraphicFramePr>
+            <a:graphic xmlns:a="http://schemas.openxmlformats.org/drawingml/2006/main">
+              <a:graphicData uri="http://schemas.openxmlformats.org/drawingml/2006/picture">
+                <pic:pic xmlns:pic="http://schemas.openxmlformats.org/drawingml/2006/picture">
+                  <pic:nvPicPr>
+                    <pic:cNvPr id="1096327982" name=""/>
+                    <pic:cNvPicPr/>
+                  </pic:nvPicPr>
+                  <pic:blipFill>
+                    <a:blip r:embed="rId5"/>
+                    <a:stretch>
+                      <a:fillRect/>
+                    </a:stretch>
+                  </pic:blipFill>
+                  <pic:spPr>
+                    <a:xfrm>
+                      <a:off x="0" y="0"/>
+                      <a:ext cx="5760720" cy="1997075"/>
                     </a:xfrm>
                     <a:prstGeom prst="rect">
                       <a:avLst/>

</xml_diff>

<commit_message>
feat(P_web): Add HTTP requests for user
</commit_message>
<xml_diff>
--- a/z-prj-files/JDT.docx
+++ b/z-prj-files/JDT.docx
@@ -47,6 +47,9 @@
     <w:p/>
     <w:p>
       <w:r>
+        <w:rPr>
+          <w:noProof/>
+        </w:rPr>
         <w:drawing>
           <wp:inline distT="0" distB="0" distL="0" distR="0" wp14:anchorId="531FA90A" wp14:editId="52C6084B">
             <wp:extent cx="5760720" cy="1997075"/>
@@ -72,6 +75,46 @@
                     <a:xfrm>
                       <a:off x="0" y="0"/>
                       <a:ext cx="5760720" cy="1997075"/>
+                    </a:xfrm>
+                    <a:prstGeom prst="rect">
+                      <a:avLst/>
+                    </a:prstGeom>
+                  </pic:spPr>
+                </pic:pic>
+              </a:graphicData>
+            </a:graphic>
+          </wp:inline>
+        </w:drawing>
+      </w:r>
+    </w:p>
+    <w:p/>
+    <w:p>
+      <w:r>
+        <w:drawing>
+          <wp:inline distT="0" distB="0" distL="0" distR="0" wp14:anchorId="40828478" wp14:editId="4BD24331">
+            <wp:extent cx="5760720" cy="2300605"/>
+            <wp:effectExtent l="0" t="0" r="0" b="4445"/>
+            <wp:docPr id="288567548" name="Image 1"/>
+            <wp:cNvGraphicFramePr>
+              <a:graphicFrameLocks xmlns:a="http://schemas.openxmlformats.org/drawingml/2006/main" noChangeAspect="1"/>
+            </wp:cNvGraphicFramePr>
+            <a:graphic xmlns:a="http://schemas.openxmlformats.org/drawingml/2006/main">
+              <a:graphicData uri="http://schemas.openxmlformats.org/drawingml/2006/picture">
+                <pic:pic xmlns:pic="http://schemas.openxmlformats.org/drawingml/2006/picture">
+                  <pic:nvPicPr>
+                    <pic:cNvPr id="288567548" name=""/>
+                    <pic:cNvPicPr/>
+                  </pic:nvPicPr>
+                  <pic:blipFill>
+                    <a:blip r:embed="rId6"/>
+                    <a:stretch>
+                      <a:fillRect/>
+                    </a:stretch>
+                  </pic:blipFill>
+                  <pic:spPr>
+                    <a:xfrm>
+                      <a:off x="0" y="0"/>
+                      <a:ext cx="5760720" cy="2300605"/>
                     </a:xfrm>
                     <a:prstGeom prst="rect">
                       <a:avLst/>

</xml_diff>

<commit_message>
doc(word): JDT mise a jour
</commit_message>
<xml_diff>
--- a/z-prj-files/JDT.docx
+++ b/z-prj-files/JDT.docx
@@ -51,7 +51,7 @@
           <w:noProof/>
         </w:rPr>
         <w:drawing>
-          <wp:inline distT="0" distB="0" distL="0" distR="0" wp14:anchorId="531FA90A" wp14:editId="52C6084B">
+          <wp:inline distT="0" distB="0" distL="0" distR="0" wp14:anchorId="531FA90A" wp14:editId="15208FE3">
             <wp:extent cx="5760720" cy="1997075"/>
             <wp:effectExtent l="0" t="0" r="0" b="3175"/>
             <wp:docPr id="1096327982" name="Image 1"/>
@@ -87,11 +87,13 @@
         </w:drawing>
       </w:r>
     </w:p>
-    <w:p/>
     <w:p>
       <w:r>
+        <w:rPr>
+          <w:noProof/>
+        </w:rPr>
         <w:drawing>
-          <wp:inline distT="0" distB="0" distL="0" distR="0" wp14:anchorId="40828478" wp14:editId="4BD24331">
+          <wp:inline distT="0" distB="0" distL="0" distR="0" wp14:anchorId="619034E8" wp14:editId="7C0A24B1">
             <wp:extent cx="5760720" cy="2300605"/>
             <wp:effectExtent l="0" t="0" r="0" b="4445"/>
             <wp:docPr id="288567548" name="Image 1"/>
@@ -124,6 +126,70 @@
               </a:graphicData>
             </a:graphic>
           </wp:inline>
+        </w:drawing>
+      </w:r>
+    </w:p>
+    <w:p>
+      <w:r>
+        <w:rPr>
+          <w:noProof/>
+        </w:rPr>
+        <w:lastRenderedPageBreak/>
+        <w:drawing>
+          <wp:anchor distT="0" distB="0" distL="114300" distR="114300" simplePos="0" relativeHeight="251658240" behindDoc="0" locked="0" layoutInCell="1" allowOverlap="1" wp14:anchorId="7AC7B277" wp14:editId="19416459">
+            <wp:simplePos x="0" y="0"/>
+            <wp:positionH relativeFrom="margin">
+              <wp:align>right</wp:align>
+            </wp:positionH>
+            <wp:positionV relativeFrom="paragraph">
+              <wp:posOffset>0</wp:posOffset>
+            </wp:positionV>
+            <wp:extent cx="5762625" cy="2838450"/>
+            <wp:effectExtent l="0" t="0" r="9525" b="0"/>
+            <wp:wrapSquare wrapText="bothSides"/>
+            <wp:docPr id="809459291" name="Image 1"/>
+            <wp:cNvGraphicFramePr>
+              <a:graphicFrameLocks xmlns:a="http://schemas.openxmlformats.org/drawingml/2006/main" noChangeAspect="1"/>
+            </wp:cNvGraphicFramePr>
+            <a:graphic xmlns:a="http://schemas.openxmlformats.org/drawingml/2006/main">
+              <a:graphicData uri="http://schemas.openxmlformats.org/drawingml/2006/picture">
+                <pic:pic xmlns:pic="http://schemas.openxmlformats.org/drawingml/2006/picture">
+                  <pic:nvPicPr>
+                    <pic:cNvPr id="0" name="Picture 1"/>
+                    <pic:cNvPicPr>
+                      <a:picLocks noChangeAspect="1" noChangeArrowheads="1"/>
+                    </pic:cNvPicPr>
+                  </pic:nvPicPr>
+                  <pic:blipFill>
+                    <a:blip r:embed="rId7" cstate="print">
+                      <a:extLst>
+                        <a:ext uri="{28A0092B-C50C-407E-A947-70E740481C1C}">
+                          <a14:useLocalDpi xmlns:a14="http://schemas.microsoft.com/office/drawing/2010/main" val="0"/>
+                        </a:ext>
+                      </a:extLst>
+                    </a:blip>
+                    <a:srcRect/>
+                    <a:stretch>
+                      <a:fillRect/>
+                    </a:stretch>
+                  </pic:blipFill>
+                  <pic:spPr bwMode="auto">
+                    <a:xfrm>
+                      <a:off x="0" y="0"/>
+                      <a:ext cx="5762625" cy="2838450"/>
+                    </a:xfrm>
+                    <a:prstGeom prst="rect">
+                      <a:avLst/>
+                    </a:prstGeom>
+                    <a:noFill/>
+                    <a:ln>
+                      <a:noFill/>
+                    </a:ln>
+                  </pic:spPr>
+                </pic:pic>
+              </a:graphicData>
+            </a:graphic>
+          </wp:anchor>
         </w:drawing>
       </w:r>
     </w:p>

</xml_diff>